<commit_message>
Make spelling correction in Maayikam
</commit_message>
<xml_diff>
--- a/Book_A5.docx
+++ b/Book_A5.docx
@@ -1,6 +1,6 @@
 
 <file path=word/document.xml><?xml version="1.0" encoding="utf-8"?>
-<w:document xmlns:wpc="http://schemas.microsoft.com/office/word/2010/wordprocessingCanvas" xmlns:cx="http://schemas.microsoft.com/office/drawing/2014/chartex" xmlns:cx1="http://schemas.microsoft.com/office/drawing/2015/9/8/chartex" xmlns:cx2="http://schemas.microsoft.com/office/drawing/2015/10/21/chartex" xmlns:cx3="http://schemas.microsoft.com/office/drawing/2016/5/9/chartex" xmlns:cx4="http://schemas.microsoft.com/office/drawing/2016/5/10/chartex" xmlns:cx5="http://schemas.microsoft.com/office/drawing/2016/5/11/chartex" xmlns:cx6="http://schemas.microsoft.com/office/drawing/2016/5/12/chartex" xmlns:cx7="http://schemas.microsoft.com/office/drawing/2016/5/13/chartex" xmlns:cx8="http://schemas.microsoft.com/office/drawing/2016/5/14/chartex" xmlns:mc="http://schemas.openxmlformats.org/markup-compatibility/2006" xmlns:aink="http://schemas.microsoft.com/office/drawing/2016/ink" xmlns:am3d="http://schemas.microsoft.com/office/drawing/2017/model3d" xmlns:o="urn:schemas-microsoft-com:office:office" xmlns:r="http://schemas.openxmlformats.org/officeDocument/2006/relationships" xmlns:m="http://schemas.openxmlformats.org/officeDocument/2006/math" xmlns:v="urn:schemas-microsoft-com:vml" xmlns:wp14="http://schemas.microsoft.com/office/word/2010/wordprocessingDrawing" xmlns:wp="http://schemas.openxmlformats.org/drawingml/2006/wordprocessingDrawing" xmlns:w10="urn:schemas-microsoft-com:office:word" xmlns:w="http://schemas.openxmlformats.org/wordprocessingml/2006/main" xmlns:w14="http://schemas.microsoft.com/office/word/2010/wordml" xmlns:w15="http://schemas.microsoft.com/office/word/2012/wordml" xmlns:w16cex="http://schemas.microsoft.com/office/word/2018/wordml/cex" xmlns:w16cid="http://schemas.microsoft.com/office/word/2016/wordml/cid" xmlns:w16="http://schemas.microsoft.com/office/word/2018/wordml" xmlns:w16sdtdh="http://schemas.microsoft.com/office/word/2020/wordml/sdtdatahash" xmlns:w16se="http://schemas.microsoft.com/office/word/2015/wordml/symex" xmlns:wpg="http://schemas.microsoft.com/office/word/2010/wordprocessingGroup" xmlns:wpi="http://schemas.microsoft.com/office/word/2010/wordprocessingInk" xmlns:wne="http://schemas.microsoft.com/office/word/2006/wordml" xmlns:wps="http://schemas.microsoft.com/office/word/2010/wordprocessingShape" mc:Ignorable="w14 w15 w16se w16cid w16 w16cex w16sdtdh wp14">
+<w:document xmlns:wpc="http://schemas.microsoft.com/office/word/2010/wordprocessingCanvas" xmlns:cx="http://schemas.microsoft.com/office/drawing/2014/chartex" xmlns:cx1="http://schemas.microsoft.com/office/drawing/2015/9/8/chartex" xmlns:cx2="http://schemas.microsoft.com/office/drawing/2015/10/21/chartex" xmlns:cx3="http://schemas.microsoft.com/office/drawing/2016/5/9/chartex" xmlns:cx4="http://schemas.microsoft.com/office/drawing/2016/5/10/chartex" xmlns:cx5="http://schemas.microsoft.com/office/drawing/2016/5/11/chartex" xmlns:cx6="http://schemas.microsoft.com/office/drawing/2016/5/12/chartex" xmlns:cx7="http://schemas.microsoft.com/office/drawing/2016/5/13/chartex" xmlns:cx8="http://schemas.microsoft.com/office/drawing/2016/5/14/chartex" xmlns:mc="http://schemas.openxmlformats.org/markup-compatibility/2006" xmlns:aink="http://schemas.microsoft.com/office/drawing/2016/ink" xmlns:am3d="http://schemas.microsoft.com/office/drawing/2017/model3d" xmlns:o="urn:schemas-microsoft-com:office:office" xmlns:oel="http://schemas.microsoft.com/office/2019/extlst" xmlns:r="http://schemas.openxmlformats.org/officeDocument/2006/relationships" xmlns:m="http://schemas.openxmlformats.org/officeDocument/2006/math" xmlns:v="urn:schemas-microsoft-com:vml" xmlns:wp14="http://schemas.microsoft.com/office/word/2010/wordprocessingDrawing" xmlns:wp="http://schemas.openxmlformats.org/drawingml/2006/wordprocessingDrawing" xmlns:w10="urn:schemas-microsoft-com:office:word" xmlns:w="http://schemas.openxmlformats.org/wordprocessingml/2006/main" xmlns:w14="http://schemas.microsoft.com/office/word/2010/wordml" xmlns:w15="http://schemas.microsoft.com/office/word/2012/wordml" xmlns:w16cex="http://schemas.microsoft.com/office/word/2018/wordml/cex" xmlns:w16cid="http://schemas.microsoft.com/office/word/2016/wordml/cid" xmlns:w16="http://schemas.microsoft.com/office/word/2018/wordml" xmlns:w16du="http://schemas.microsoft.com/office/word/2023/wordml/word16du" xmlns:w16sdtdh="http://schemas.microsoft.com/office/word/2020/wordml/sdtdatahash" xmlns:w16se="http://schemas.microsoft.com/office/word/2015/wordml/symex" xmlns:wpg="http://schemas.microsoft.com/office/word/2010/wordprocessingGroup" xmlns:wpi="http://schemas.microsoft.com/office/word/2010/wordprocessingInk" xmlns:wne="http://schemas.microsoft.com/office/word/2006/wordml" xmlns:wps="http://schemas.microsoft.com/office/word/2010/wordprocessingShape" mc:Ignorable="w14 w15 w16se w16cid w16 w16cex w16sdtdh wp14">
   <w:body>
     <w:p>
       <w:pPr>
@@ -1688,7 +1688,7 @@
           <w:szCs w:val="18"/>
           <w:lang w:eastAsia="en-AU" w:bidi="ml-IN"/>
         </w:rPr>
-        <w:t xml:space="preserve">And </w:t>
+        <w:t xml:space="preserve">And as long as you live, it will be in your arms without leaving </w:t>
       </w:r>
       <w:proofErr w:type="gramStart"/>
       <w:r>
@@ -1700,7 +1700,7 @@
           <w:szCs w:val="18"/>
           <w:lang w:eastAsia="en-AU" w:bidi="ml-IN"/>
         </w:rPr>
-        <w:t>as long as</w:t>
+        <w:t>mine</w:t>
       </w:r>
       <w:proofErr w:type="gramEnd"/>
       <w:r>
@@ -1712,7 +1712,7 @@
           <w:szCs w:val="18"/>
           <w:lang w:eastAsia="en-AU" w:bidi="ml-IN"/>
         </w:rPr>
-        <w:t xml:space="preserve"> you live, it will be in your arms without leaving mine'</w:t>
+        <w:t>'</w:t>
       </w:r>
     </w:p>
     <w:p>
@@ -6575,7 +6575,25 @@
           <w:szCs w:val="18"/>
           <w:cs/>
         </w:rPr>
-        <w:t>അര മണിക്കൂര്‍ വിശ്രമത്തിനൊടുവില്‍ തീവണ്ടിയ്ക്ക് ജീവന്‍ വെച്ച് മെല്ലെ ചലിച്ചു തുടങ്ങി... മോക്ഷകാംഷികളുടെ തിരക്കൊഴിഞ്ഞു കംപാര്‍ട്മെന്‍റ് ഏറക്കുറെ ശൂന്യമായിരുക്കുന്നു. ആരോ തുറന്നിട്ട ജാലകത്തിലൂടെ പുറത്തെ തണുപ്പ് ചുറ്റും പടരുന്നു. ഋഷികേശിലേയ്ക്കുള്ള ദൂരം കുറയുംതോറും തന്‍റെ ഉള്ള് പഞ്ഞിക്കെട്ടുകള്‍ പോലെ ഭാരമില്ലാതാവുന്നത് പോലെ...</w:t>
+        <w:t xml:space="preserve">അര മണിക്കൂര്‍ വിശ്രമത്തിനൊടുവില്‍ തീവണ്ടിയ്ക്ക് ജീവന്‍ വെച്ച് മെല്ലെ ചലിച്ചു തുടങ്ങി... മോക്ഷകാംഷികളുടെ തിരക്കൊഴിഞ്ഞു കംപാര്‍ട്മെന്‍റ് ഏറക്കുറെ </w:t>
+      </w:r>
+      <w:r>
+        <w:rPr>
+          <w:rFonts w:cs="Kartika" w:hint="cs"/>
+          <w:sz w:val="18"/>
+          <w:szCs w:val="18"/>
+          <w:cs/>
+        </w:rPr>
+        <w:t>ശൂന്യമായിരിക്കുന്നു</w:t>
+      </w:r>
+      <w:r>
+        <w:rPr>
+          <w:rFonts w:cs="Kartika"/>
+          <w:sz w:val="18"/>
+          <w:szCs w:val="18"/>
+          <w:cs/>
+        </w:rPr>
+        <w:t>. ആരോ തുറന്നിട്ട ജാലകത്തിലൂടെ പുറത്തെ തണുപ്പ് ചുറ്റും പടരുന്നു. ഋഷികേശിലേയ്ക്കുള്ള ദൂരം കുറയുംതോറും തന്‍റെ ഉള്ള് പഞ്ഞിക്കെട്ടുകള്‍ പോലെ ഭാരമില്ലാതാവുന്നത് പോലെ...</w:t>
       </w:r>
     </w:p>
     <w:p>

</xml_diff>